<commit_message>
word es o hinzuegfüegt
</commit_message>
<xml_diff>
--- a/doc/Interviewfragen.docx
+++ b/doc/Interviewfragen.docx
@@ -315,6 +315,13 @@
           <w:szCs w:val="24"/>
         </w:rPr>
         <w:t>1.</w:t>
+      </w:r>
+      <w:r>
+        <w:rPr>
+          <w:rFonts w:ascii="Consolas" w:hAnsi="Consolas" w:cs="Consolas"/>
+          <w:szCs w:val="24"/>
+        </w:rPr>
+        <w:t>o</w:t>
       </w:r>
       <w:bookmarkStart w:id="0" w:name="_GoBack"/>
       <w:bookmarkEnd w:id="0"/>
@@ -583,7 +590,7 @@
       </w:pPr>
     </w:pPrDefault>
   </w:docDefaults>
-  <w:latentStyles w:defLockedState="0" w:defUIPriority="99" w:defSemiHidden="0" w:defUnhideWhenUsed="0" w:defQFormat="0" w:count="377">
+  <w:latentStyles w:defLockedState="0" w:defUIPriority="99" w:defSemiHidden="0" w:defUnhideWhenUsed="0" w:defQFormat="0" w:count="375">
     <w:lsdException w:name="Normal" w:uiPriority="0" w:qFormat="1"/>
     <w:lsdException w:name="heading 1" w:uiPriority="9" w:qFormat="1"/>
     <w:lsdException w:name="heading 2" w:semiHidden="1" w:uiPriority="9" w:unhideWhenUsed="1" w:qFormat="1"/>
@@ -959,8 +966,6 @@
     <w:lsdException w:name="Smart Hyperlink" w:semiHidden="1" w:unhideWhenUsed="1"/>
     <w:lsdException w:name="Hashtag" w:semiHidden="1" w:unhideWhenUsed="1"/>
     <w:lsdException w:name="Unresolved Mention" w:semiHidden="1" w:unhideWhenUsed="1"/>
-    <w:lsdException w:name="Smart Link" w:semiHidden="1" w:unhideWhenUsed="1"/>
-    <w:lsdException w:name="Smart Link Error" w:semiHidden="1" w:unhideWhenUsed="1"/>
   </w:latentStyles>
   <w:style w:type="paragraph" w:default="1" w:styleId="Standard">
     <w:name w:val="Normal"/>

</xml_diff>